<commit_message>
Added some sounds for indicate the system status, Added an EE for fun
</commit_message>
<xml_diff>
--- a/Docs/Manual_Usuario.docx
+++ b/Docs/Manual_Usuario.docx
@@ -488,65 +488,31 @@
           <w:rPr>
             <w:rStyle w:val="Hipervnculo"/>
           </w:rPr>
-          <w:t>Inst</w:t>
+          <w:t>Instalación</w:t>
         </w:r>
+      </w:hyperlink>
+      <w:r>
+        <w:t xml:space="preserve"> ………………………………………………………………………………………………………………………………………………</w:t>
+      </w:r>
+      <w:r>
+        <w:t xml:space="preserve">.. </w:t>
+      </w:r>
+      <w:r>
+        <w:t>4</w:t>
+      </w:r>
+    </w:p>
+    <w:p>
+      <w:pPr>
+        <w:jc w:val="both"/>
+      </w:pPr>
+      <w:hyperlink w:anchor="Use" w:history="1">
         <w:r>
           <w:rPr>
             <w:rStyle w:val="Hipervnculo"/>
           </w:rPr>
-          <w:t>a</w:t>
-        </w:r>
-        <w:r>
-          <w:rPr>
-            <w:rStyle w:val="Hipervnculo"/>
-          </w:rPr>
-          <w:t>lación</w:t>
+          <w:t>Uso</w:t>
         </w:r>
       </w:hyperlink>
-      <w:r>
-        <w:t xml:space="preserve"> ………………………………………………………………………………………………………………………………………………</w:t>
-      </w:r>
-      <w:r>
-        <w:t xml:space="preserve">.. </w:t>
-      </w:r>
-      <w:r>
-        <w:t>4</w:t>
-      </w:r>
-    </w:p>
-    <w:p>
-      <w:pPr>
-        <w:jc w:val="both"/>
-      </w:pPr>
-      <w:r>
-        <w:fldChar w:fldCharType="begin"/>
-      </w:r>
-      <w:r>
-        <w:instrText xml:space="preserve"> HYPERLINK \l "Us</w:instrText>
-      </w:r>
-      <w:r>
-        <w:instrText xml:space="preserve">e" </w:instrText>
-      </w:r>
-      <w:r>
-        <w:fldChar w:fldCharType="separate"/>
-      </w:r>
-      <w:r>
-        <w:rPr>
-          <w:rStyle w:val="Hipervnculo"/>
-        </w:rPr>
-        <w:t>Us</w:t>
-      </w:r>
-      <w:r>
-        <w:rPr>
-          <w:rStyle w:val="Hipervnculo"/>
-        </w:rPr>
-        <w:t>o</w:t>
-      </w:r>
-      <w:r>
-        <w:rPr>
-          <w:rStyle w:val="Hipervnculo"/>
-        </w:rPr>
-        <w:fldChar w:fldCharType="end"/>
-      </w:r>
       <w:r>
         <w:t xml:space="preserve"> ………………………………………………………………………</w:t>
       </w:r>
@@ -566,25 +532,7 @@
           <w:rPr>
             <w:rStyle w:val="Hipervnculo"/>
           </w:rPr>
-          <w:t>Terceras p</w:t>
-        </w:r>
-        <w:r>
-          <w:rPr>
-            <w:rStyle w:val="Hipervnculo"/>
-          </w:rPr>
-          <w:t>a</w:t>
-        </w:r>
-        <w:r>
-          <w:rPr>
-            <w:rStyle w:val="Hipervnculo"/>
-          </w:rPr>
-          <w:t>r</w:t>
-        </w:r>
-        <w:r>
-          <w:rPr>
-            <w:rStyle w:val="Hipervnculo"/>
-          </w:rPr>
-          <w:t>tes</w:t>
+          <w:t>Terceras partes</w:t>
         </w:r>
       </w:hyperlink>
       <w:r>
@@ -606,31 +554,12 @@
           <w:rPr>
             <w:rStyle w:val="Hipervnculo"/>
           </w:rPr>
-          <w:t>Desar</w:t>
-        </w:r>
-        <w:r>
-          <w:rPr>
-            <w:rStyle w:val="Hipervnculo"/>
-          </w:rPr>
-          <w:t>r</w:t>
-        </w:r>
-        <w:r>
-          <w:rPr>
-            <w:rStyle w:val="Hipervnculo"/>
-          </w:rPr>
-          <w:t>o</w:t>
-        </w:r>
-        <w:r>
-          <w:rPr>
-            <w:rStyle w:val="Hipervnculo"/>
-          </w:rPr>
-          <w:t>lladores</w:t>
+          <w:t>Desarrolladores</w:t>
         </w:r>
       </w:hyperlink>
       <w:r>
         <w:t xml:space="preserve"> </w:t>
       </w:r>
-      <w:proofErr w:type="gramStart"/>
       <w:r>
         <w:t>.</w:t>
       </w:r>
@@ -638,14 +567,8 @@
         <w:t>…………………………………………………………………………………………………………</w:t>
       </w:r>
       <w:r>
-        <w:t>…………………………….</w:t>
-      </w:r>
-      <w:proofErr w:type="gramEnd"/>
-      <w:r>
-        <w:t xml:space="preserve"> 12</w:t>
-      </w:r>
-      <w:bookmarkStart w:id="2" w:name="_GoBack"/>
-      <w:bookmarkEnd w:id="2"/>
+        <w:t>……………………………. 12</w:t>
+      </w:r>
     </w:p>
     <w:p>
       <w:pPr>
@@ -739,7 +662,7 @@
           <w:sz w:val="48"/>
         </w:rPr>
       </w:pPr>
-      <w:bookmarkStart w:id="3" w:name="Intro"/>
+      <w:bookmarkStart w:id="2" w:name="Intro"/>
       <w:r>
         <w:rPr>
           <w:sz w:val="48"/>
@@ -748,7 +671,7 @@
         <w:t>Introducción</w:t>
       </w:r>
     </w:p>
-    <w:bookmarkEnd w:id="3"/>
+    <w:bookmarkEnd w:id="2"/>
     <w:p>
       <w:pPr>
         <w:jc w:val="both"/>
@@ -992,7 +915,7 @@
           <w:szCs w:val="48"/>
         </w:rPr>
       </w:pPr>
-      <w:bookmarkStart w:id="4" w:name="Installation"/>
+      <w:bookmarkStart w:id="3" w:name="Installation"/>
       <w:r>
         <w:rPr>
           <w:sz w:val="48"/>
@@ -1001,7 +924,7 @@
         <w:lastRenderedPageBreak/>
         <w:t>Instalación</w:t>
       </w:r>
-      <w:bookmarkEnd w:id="4"/>
+      <w:bookmarkEnd w:id="3"/>
     </w:p>
     <w:p>
       <w:pPr>
@@ -1047,7 +970,15 @@
         <w:jc w:val="both"/>
       </w:pPr>
       <w:r>
-        <w:t>1.- Descomprima el ZIP</w:t>
+        <w:t>1.- Descomprima el ZIP.</w:t>
+      </w:r>
+    </w:p>
+    <w:p>
+      <w:pPr>
+        <w:jc w:val="both"/>
+      </w:pPr>
+      <w:r>
+        <w:t>2.- Encontrará la carpeta [INSERTE NOMBRE CARPETA]</w:t>
       </w:r>
       <w:r>
         <w:t>.</w:t>
@@ -1058,7 +989,10 @@
         <w:jc w:val="both"/>
       </w:pPr>
       <w:r>
-        <w:t>2.- Encontrará la carpeta [INSERTE NOMBRE CARPETA]</w:t>
+        <w:t xml:space="preserve">3.- Al acceder a ella encontrará el archivo [INSERTE NOMBRE ARCHIVO].jar, ejecuelo haciendo doble click sobre </w:t>
+      </w:r>
+      <w:r>
+        <w:t>él</w:t>
       </w:r>
       <w:r>
         <w:t>.</w:t>
@@ -1068,36 +1002,6 @@
       <w:pPr>
         <w:jc w:val="both"/>
       </w:pPr>
-      <w:r>
-        <w:t>3.- Al acceder a ella encontrará el archivo [INSERTE NOMBRE ARCHIVO].</w:t>
-      </w:r>
-      <w:proofErr w:type="spellStart"/>
-      <w:r>
-        <w:t>jar</w:t>
-      </w:r>
-      <w:proofErr w:type="spellEnd"/>
-      <w:r>
-        <w:t xml:space="preserve">, </w:t>
-      </w:r>
-      <w:proofErr w:type="spellStart"/>
-      <w:r>
-        <w:t>ejecuelo</w:t>
-      </w:r>
-      <w:proofErr w:type="spellEnd"/>
-      <w:r>
-        <w:t xml:space="preserve"> haciendo doble click sobre </w:t>
-      </w:r>
-      <w:r>
-        <w:t>él</w:t>
-      </w:r>
-      <w:r>
-        <w:t>.</w:t>
-      </w:r>
-    </w:p>
-    <w:p>
-      <w:pPr>
-        <w:jc w:val="both"/>
-      </w:pPr>
     </w:p>
     <w:p>
       <w:pPr>
@@ -1112,49 +1016,23 @@
         <w:jc w:val="both"/>
       </w:pPr>
       <w:r>
-        <w:t xml:space="preserve">Primeramente se necesita montar la base de datos en un servidor local, ya sea que use </w:t>
-      </w:r>
-      <w:proofErr w:type="spellStart"/>
-      <w:r>
-        <w:t>WampServer</w:t>
-      </w:r>
-      <w:proofErr w:type="spellEnd"/>
-      <w:r>
-        <w:t>, XAMPP o cualquier otro. Se requiere que el nombre de usuario sea: root y que no requiera contraseña.</w:t>
-      </w:r>
-    </w:p>
-    <w:p>
-      <w:pPr>
-        <w:jc w:val="both"/>
-      </w:pPr>
-      <w:proofErr w:type="spellStart"/>
-      <w:r>
-        <w:t>Username</w:t>
-      </w:r>
-      <w:proofErr w:type="spellEnd"/>
-      <w:r>
-        <w:t>: root</w:t>
-      </w:r>
-    </w:p>
-    <w:p>
-      <w:pPr>
-        <w:jc w:val="both"/>
-      </w:pPr>
-      <w:proofErr w:type="spellStart"/>
-      <w:r>
-        <w:t>Password</w:t>
-      </w:r>
-      <w:proofErr w:type="spellEnd"/>
-      <w:r>
-        <w:t xml:space="preserve">: [Sin </w:t>
-      </w:r>
-      <w:proofErr w:type="spellStart"/>
-      <w:r>
-        <w:t>Password</w:t>
-      </w:r>
-      <w:proofErr w:type="spellEnd"/>
-      <w:r>
-        <w:t xml:space="preserve"> – Dejar en blanco]</w:t>
+        <w:t>Primeramente se necesita montar la base de datos en un servidor local, ya sea que use WampServer, XAMPP o cualquier otro. Se requiere que el nombre de usuario sea: root y que no requiera contraseña.</w:t>
+      </w:r>
+    </w:p>
+    <w:p>
+      <w:pPr>
+        <w:jc w:val="both"/>
+      </w:pPr>
+      <w:r>
+        <w:t>Username: root</w:t>
+      </w:r>
+    </w:p>
+    <w:p>
+      <w:pPr>
+        <w:jc w:val="both"/>
+      </w:pPr>
+      <w:r>
+        <w:t>Password: [Sin Password – Dejar en blanco]</w:t>
       </w:r>
     </w:p>
     <w:p>
@@ -1236,8 +1114,8 @@
           <w:szCs w:val="48"/>
         </w:rPr>
       </w:pPr>
+      <w:bookmarkStart w:id="4" w:name="Use"/>
       <w:bookmarkStart w:id="5" w:name="People"/>
-      <w:bookmarkStart w:id="6" w:name="Use"/>
       <w:r>
         <w:rPr>
           <w:sz w:val="48"/>
@@ -1247,7 +1125,7 @@
         <w:t>Uso</w:t>
       </w:r>
     </w:p>
-    <w:bookmarkEnd w:id="6"/>
+    <w:bookmarkEnd w:id="4"/>
     <w:p>
       <w:pPr>
         <w:jc w:val="both"/>
@@ -2499,7 +2377,7 @@
           <w:szCs w:val="48"/>
         </w:rPr>
       </w:pPr>
-      <w:bookmarkStart w:id="7" w:name="ThirdParties"/>
+      <w:bookmarkStart w:id="6" w:name="ThirdParties"/>
       <w:r>
         <w:rPr>
           <w:sz w:val="48"/>
@@ -2509,7 +2387,7 @@
         <w:t>Terceras partes</w:t>
       </w:r>
     </w:p>
-    <w:bookmarkEnd w:id="7"/>
+    <w:bookmarkEnd w:id="6"/>
     <w:p>
       <w:pPr>
         <w:jc w:val="both"/>
@@ -2533,13 +2411,8 @@
         <w:spacing w:after="0"/>
         <w:jc w:val="both"/>
       </w:pPr>
-      <w:proofErr w:type="spellStart"/>
-      <w:r>
-        <w:t>Fast</w:t>
-      </w:r>
-      <w:proofErr w:type="spellEnd"/>
-      <w:r>
-        <w:t xml:space="preserve"> Artificial Neural Network (FANN) Library</w:t>
+      <w:r>
+        <w:t>Fast Artificial Neural Network (FANN) Library</w:t>
       </w:r>
     </w:p>
     <w:p>
@@ -2596,23 +2469,7 @@
         <w:jc w:val="both"/>
       </w:pPr>
       <w:r>
-        <w:t xml:space="preserve">FANN Java </w:t>
-      </w:r>
-      <w:proofErr w:type="spellStart"/>
-      <w:r>
-        <w:t>Bind</w:t>
-      </w:r>
-      <w:proofErr w:type="spellEnd"/>
-      <w:r>
-        <w:t xml:space="preserve"> </w:t>
-      </w:r>
-      <w:proofErr w:type="spellStart"/>
-      <w:r>
-        <w:t>for</w:t>
-      </w:r>
-      <w:proofErr w:type="spellEnd"/>
-      <w:r>
-        <w:t xml:space="preserve"> FANN</w:t>
+        <w:t>FANN Java Bind for FANN</w:t>
       </w:r>
     </w:p>
     <w:p>
@@ -2638,19 +2495,9 @@
         <w:spacing w:after="0"/>
         <w:jc w:val="both"/>
       </w:pPr>
-      <w:proofErr w:type="spellStart"/>
-      <w:r>
-        <w:t>Kyle</w:t>
-      </w:r>
-      <w:proofErr w:type="spellEnd"/>
-      <w:r>
-        <w:t xml:space="preserve"> </w:t>
-      </w:r>
-      <w:proofErr w:type="spellStart"/>
-      <w:r>
-        <w:t>Renfro</w:t>
-      </w:r>
-      <w:proofErr w:type="spellEnd"/>
+      <w:r>
+        <w:t>Kyle Renfro</w:t>
+      </w:r>
     </w:p>
     <w:p>
       <w:pPr>
@@ -2664,15 +2511,7 @@
         <w:jc w:val="both"/>
       </w:pPr>
       <w:r>
-        <w:t xml:space="preserve">Java </w:t>
-      </w:r>
-      <w:proofErr w:type="spellStart"/>
-      <w:r>
-        <w:t>Native</w:t>
-      </w:r>
-      <w:proofErr w:type="spellEnd"/>
-      <w:r>
-        <w:t xml:space="preserve"> Access (JNA) Library</w:t>
+        <w:t>Java Native Access (JNA) Library</w:t>
       </w:r>
     </w:p>
     <w:p>
@@ -2690,93 +2529,93 @@
         <w:jc w:val="both"/>
       </w:pPr>
       <w:r>
-        <w:t xml:space="preserve">Oracle – Daniel </w:t>
-      </w:r>
-      <w:proofErr w:type="spellStart"/>
-      <w:r>
-        <w:t>Doubrovkine</w:t>
-      </w:r>
-      <w:proofErr w:type="spellEnd"/>
-    </w:p>
-    <w:p>
-      <w:pPr>
-        <w:jc w:val="both"/>
-      </w:pPr>
-    </w:p>
-    <w:p>
-      <w:pPr>
-        <w:jc w:val="both"/>
-      </w:pPr>
-    </w:p>
-    <w:p>
-      <w:pPr>
-        <w:jc w:val="both"/>
-      </w:pPr>
-    </w:p>
-    <w:p>
-      <w:pPr>
-        <w:jc w:val="both"/>
-      </w:pPr>
-    </w:p>
-    <w:p>
-      <w:pPr>
-        <w:jc w:val="both"/>
-      </w:pPr>
-    </w:p>
-    <w:p>
-      <w:pPr>
-        <w:jc w:val="both"/>
-      </w:pPr>
-    </w:p>
-    <w:p>
-      <w:pPr>
-        <w:jc w:val="both"/>
-      </w:pPr>
-    </w:p>
-    <w:p>
-      <w:pPr>
-        <w:jc w:val="both"/>
-      </w:pPr>
-    </w:p>
-    <w:p>
-      <w:pPr>
-        <w:jc w:val="both"/>
-      </w:pPr>
-    </w:p>
-    <w:p>
-      <w:pPr>
-        <w:jc w:val="both"/>
-      </w:pPr>
-    </w:p>
-    <w:p>
-      <w:pPr>
-        <w:jc w:val="both"/>
-      </w:pPr>
-    </w:p>
-    <w:p>
-      <w:pPr>
-        <w:jc w:val="both"/>
-      </w:pPr>
-    </w:p>
-    <w:p>
-      <w:pPr>
-        <w:jc w:val="both"/>
-      </w:pPr>
-    </w:p>
-    <w:p>
-      <w:pPr>
-        <w:jc w:val="both"/>
-      </w:pPr>
-    </w:p>
-    <w:p>
-      <w:pPr>
-        <w:jc w:val="both"/>
-      </w:pPr>
-    </w:p>
-    <w:p>
-      <w:pPr>
-        <w:jc w:val="both"/>
-      </w:pPr>
+        <w:t>Oracle – Daniel Doubrovkine</w:t>
+      </w:r>
+    </w:p>
+    <w:p>
+      <w:pPr>
+        <w:jc w:val="both"/>
+      </w:pPr>
+    </w:p>
+    <w:p>
+      <w:pPr>
+        <w:spacing w:after="0"/>
+        <w:jc w:val="both"/>
+      </w:pPr>
+      <w:r>
+        <w:t>Basic Player</w:t>
+      </w:r>
+    </w:p>
+    <w:p>
+      <w:pPr>
+        <w:spacing w:after="0"/>
+        <w:jc w:val="both"/>
+      </w:pPr>
+      <w:r>
+        <w:t>http://www.javazoom.net/jlgui/api.html</w:t>
+      </w:r>
+    </w:p>
+    <w:p>
+      <w:pPr>
+        <w:jc w:val="both"/>
+      </w:pPr>
+    </w:p>
+    <w:p>
+      <w:pPr>
+        <w:jc w:val="both"/>
+      </w:pPr>
+    </w:p>
+    <w:p>
+      <w:pPr>
+        <w:jc w:val="both"/>
+      </w:pPr>
+    </w:p>
+    <w:p>
+      <w:pPr>
+        <w:jc w:val="both"/>
+      </w:pPr>
+    </w:p>
+    <w:p>
+      <w:pPr>
+        <w:jc w:val="both"/>
+      </w:pPr>
+    </w:p>
+    <w:p>
+      <w:pPr>
+        <w:jc w:val="both"/>
+      </w:pPr>
+    </w:p>
+    <w:p>
+      <w:pPr>
+        <w:jc w:val="both"/>
+      </w:pPr>
+    </w:p>
+    <w:p>
+      <w:pPr>
+        <w:jc w:val="both"/>
+      </w:pPr>
+    </w:p>
+    <w:p>
+      <w:pPr>
+        <w:jc w:val="both"/>
+      </w:pPr>
+    </w:p>
+    <w:p>
+      <w:pPr>
+        <w:jc w:val="both"/>
+      </w:pPr>
+    </w:p>
+    <w:p>
+      <w:pPr>
+        <w:jc w:val="both"/>
+      </w:pPr>
+    </w:p>
+    <w:p>
+      <w:pPr>
+        <w:jc w:val="both"/>
+      </w:pPr>
+      <w:bookmarkStart w:id="7" w:name="_GoBack"/>
+      <w:bookmarkEnd w:id="7"/>
     </w:p>
     <w:p>
       <w:pPr>
@@ -2802,6 +2641,7 @@
           <w:sz w:val="48"/>
           <w:szCs w:val="48"/>
         </w:rPr>
+        <w:lastRenderedPageBreak/>
         <w:t>Desarrolladores</w:t>
       </w:r>
     </w:p>
@@ -3010,6 +2850,7 @@
         <w:docPartUnique/>
       </w:docPartObj>
     </w:sdtPr>
+    <w:sdtEndPr/>
     <w:sdtContent>
       <w:p>
         <w:pPr>
@@ -4214,7 +4055,7 @@
 </file>
 
 <file path=customXml/itemProps1.xml><?xml version="1.0" encoding="utf-8"?>
-<ds:datastoreItem xmlns:ds="http://schemas.openxmlformats.org/officeDocument/2006/customXml" ds:itemID="{35BD70F5-4DA3-4A84-924F-BC0619DE4AC2}">
+<ds:datastoreItem xmlns:ds="http://schemas.openxmlformats.org/officeDocument/2006/customXml" ds:itemID="{343F885F-5A5B-4088-8A10-C4F00D4A64DD}">
   <ds:schemaRefs>
     <ds:schemaRef ds:uri="http://schemas.openxmlformats.org/officeDocument/2006/bibliography"/>
   </ds:schemaRefs>

</xml_diff>

<commit_message>
RELEASE CANDIDATE 1, Converted to Maven Project, Modified paths for prepare to make an executable jar, solved some problems with the neural network
</commit_message>
<xml_diff>
--- a/Docs/Manual_Usuario.docx
+++ b/Docs/Manual_Usuario.docx
@@ -574,6 +574,17 @@
       <w:pPr>
         <w:jc w:val="both"/>
       </w:pPr>
+      <w:hyperlink w:anchor="Errores" w:history="1">
+        <w:r>
+          <w:rPr>
+            <w:rStyle w:val="Hipervnculo"/>
+          </w:rPr>
+          <w:t>Errores conocidos</w:t>
+        </w:r>
+      </w:hyperlink>
+      <w:r>
+        <w:t xml:space="preserve"> …………………………………………………………………………………………………………………………………….. 13</w:t>
+      </w:r>
     </w:p>
     <w:p>
       <w:pPr>
@@ -2614,8 +2625,6 @@
       <w:pPr>
         <w:jc w:val="both"/>
       </w:pPr>
-      <w:bookmarkStart w:id="7" w:name="_GoBack"/>
-      <w:bookmarkEnd w:id="7"/>
     </w:p>
     <w:p>
       <w:pPr>
@@ -2635,7 +2644,7 @@
           <w:szCs w:val="48"/>
         </w:rPr>
       </w:pPr>
-      <w:bookmarkStart w:id="8" w:name="Devs"/>
+      <w:bookmarkStart w:id="7" w:name="Devs"/>
       <w:r>
         <w:rPr>
           <w:sz w:val="48"/>
@@ -2646,166 +2655,286 @@
       </w:r>
     </w:p>
     <w:bookmarkEnd w:id="5"/>
+    <w:bookmarkEnd w:id="7"/>
+    <w:p>
+      <w:pPr>
+        <w:jc w:val="both"/>
+      </w:pPr>
+    </w:p>
+    <w:p>
+      <w:pPr>
+        <w:jc w:val="both"/>
+      </w:pPr>
+      <w:r>
+        <w:t>Este proyecto ha sido desarrollado por:</w:t>
+      </w:r>
+    </w:p>
+    <w:p>
+      <w:pPr>
+        <w:jc w:val="both"/>
+      </w:pPr>
+    </w:p>
+    <w:p>
+      <w:pPr>
+        <w:jc w:val="both"/>
+      </w:pPr>
+      <w:r>
+        <w:t>David Ochoa Gutierrez</w:t>
+      </w:r>
+    </w:p>
+    <w:p>
+      <w:pPr>
+        <w:jc w:val="both"/>
+      </w:pPr>
+      <w:r>
+        <w:t>Gustavo Dávila Treviño</w:t>
+      </w:r>
+    </w:p>
+    <w:p>
+      <w:pPr>
+        <w:jc w:val="both"/>
+        <w:rPr>
+          <w:u w:val="single"/>
+        </w:rPr>
+      </w:pPr>
+      <w:r>
+        <w:t>Víctor Manuel Moreno Martínez</w:t>
+      </w:r>
+    </w:p>
+    <w:p>
+      <w:pPr>
+        <w:jc w:val="both"/>
+      </w:pPr>
+      <w:r>
+        <w:t>Diana Anaid Loza Cerda</w:t>
+      </w:r>
+    </w:p>
+    <w:p>
+      <w:pPr>
+        <w:jc w:val="both"/>
+      </w:pPr>
+      <w:r>
+        <w:t>Francisco Albear Cárdenas</w:t>
+      </w:r>
+    </w:p>
+    <w:p>
+      <w:pPr>
+        <w:jc w:val="both"/>
+      </w:pPr>
+    </w:p>
+    <w:p>
+      <w:pPr>
+        <w:jc w:val="both"/>
+      </w:pPr>
+    </w:p>
+    <w:p>
+      <w:pPr>
+        <w:jc w:val="both"/>
+      </w:pPr>
+    </w:p>
+    <w:p>
+      <w:pPr>
+        <w:jc w:val="both"/>
+      </w:pPr>
+    </w:p>
+    <w:p>
+      <w:pPr>
+        <w:jc w:val="both"/>
+      </w:pPr>
+    </w:p>
+    <w:p>
+      <w:pPr>
+        <w:jc w:val="both"/>
+      </w:pPr>
+    </w:p>
+    <w:p>
+      <w:pPr>
+        <w:jc w:val="both"/>
+      </w:pPr>
+    </w:p>
+    <w:p>
+      <w:pPr>
+        <w:jc w:val="both"/>
+      </w:pPr>
+    </w:p>
+    <w:p>
+      <w:pPr>
+        <w:jc w:val="both"/>
+      </w:pPr>
+    </w:p>
+    <w:p>
+      <w:pPr>
+        <w:jc w:val="both"/>
+      </w:pPr>
+    </w:p>
+    <w:p>
+      <w:pPr>
+        <w:jc w:val="both"/>
+      </w:pPr>
+    </w:p>
+    <w:p>
+      <w:pPr>
+        <w:jc w:val="both"/>
+      </w:pPr>
+    </w:p>
+    <w:p>
+      <w:pPr>
+        <w:jc w:val="both"/>
+      </w:pPr>
+    </w:p>
+    <w:p>
+      <w:pPr>
+        <w:jc w:val="both"/>
+      </w:pPr>
+    </w:p>
+    <w:p>
+      <w:pPr>
+        <w:jc w:val="both"/>
+      </w:pPr>
+    </w:p>
+    <w:p>
+      <w:pPr>
+        <w:jc w:val="both"/>
+      </w:pPr>
+    </w:p>
+    <w:p>
+      <w:pPr>
+        <w:jc w:val="both"/>
+      </w:pPr>
+    </w:p>
+    <w:p>
+      <w:pPr>
+        <w:jc w:val="both"/>
+      </w:pPr>
+    </w:p>
+    <w:p>
+      <w:pPr>
+        <w:spacing w:after="0"/>
+        <w:jc w:val="both"/>
+      </w:pPr>
+    </w:p>
+    <w:p>
+      <w:pPr>
+        <w:spacing w:after="0"/>
+        <w:jc w:val="both"/>
+      </w:pPr>
+    </w:p>
+    <w:p>
+      <w:pPr>
+        <w:jc w:val="right"/>
+        <w:rPr>
+          <w:sz w:val="48"/>
+        </w:rPr>
+      </w:pPr>
+      <w:bookmarkStart w:id="8" w:name="Errores"/>
+      <w:r>
+        <w:rPr>
+          <w:sz w:val="48"/>
+        </w:rPr>
+        <w:lastRenderedPageBreak/>
+        <w:t>Errores conocidos</w:t>
+      </w:r>
+    </w:p>
     <w:bookmarkEnd w:id="8"/>
-    <w:p>
-      <w:pPr>
-        <w:jc w:val="both"/>
-      </w:pPr>
-    </w:p>
-    <w:p>
-      <w:pPr>
-        <w:jc w:val="both"/>
-      </w:pPr>
-      <w:r>
-        <w:t>Este proyecto ha sido desarrollado por:</w:t>
-      </w:r>
-    </w:p>
-    <w:p>
-      <w:pPr>
-        <w:jc w:val="both"/>
-      </w:pPr>
-    </w:p>
-    <w:p>
-      <w:pPr>
-        <w:jc w:val="both"/>
-      </w:pPr>
-      <w:r>
-        <w:t>David Ochoa Gutierrez</w:t>
-      </w:r>
-    </w:p>
-    <w:p>
-      <w:pPr>
-        <w:jc w:val="both"/>
-      </w:pPr>
-      <w:r>
-        <w:t>Gustavo Dávila Treviño</w:t>
-      </w:r>
-    </w:p>
-    <w:p>
-      <w:pPr>
-        <w:jc w:val="both"/>
-        <w:rPr>
-          <w:u w:val="single"/>
-        </w:rPr>
-      </w:pPr>
-      <w:r>
-        <w:t>Víctor Manuel Moreno Martínez</w:t>
-      </w:r>
-    </w:p>
-    <w:p>
-      <w:pPr>
-        <w:jc w:val="both"/>
-      </w:pPr>
-      <w:r>
-        <w:t>Diana Anaid Loza Cerda</w:t>
-      </w:r>
-    </w:p>
-    <w:p>
-      <w:pPr>
-        <w:jc w:val="both"/>
-      </w:pPr>
-      <w:r>
-        <w:t>Francisco Albear Cárdenas</w:t>
-      </w:r>
-    </w:p>
-    <w:p>
-      <w:pPr>
-        <w:jc w:val="both"/>
-      </w:pPr>
-    </w:p>
-    <w:p>
-      <w:pPr>
-        <w:jc w:val="both"/>
-      </w:pPr>
-    </w:p>
-    <w:p>
-      <w:pPr>
-        <w:jc w:val="both"/>
-      </w:pPr>
-    </w:p>
-    <w:p>
-      <w:pPr>
-        <w:jc w:val="both"/>
-      </w:pPr>
-    </w:p>
-    <w:p>
-      <w:pPr>
-        <w:jc w:val="both"/>
-      </w:pPr>
-    </w:p>
-    <w:p>
-      <w:pPr>
-        <w:jc w:val="both"/>
-      </w:pPr>
-    </w:p>
-    <w:p>
-      <w:pPr>
-        <w:jc w:val="both"/>
-      </w:pPr>
-    </w:p>
-    <w:p>
-      <w:pPr>
-        <w:jc w:val="both"/>
-      </w:pPr>
-    </w:p>
-    <w:p>
-      <w:pPr>
-        <w:jc w:val="both"/>
-      </w:pPr>
-    </w:p>
-    <w:p>
-      <w:pPr>
-        <w:jc w:val="both"/>
-      </w:pPr>
-    </w:p>
-    <w:p>
-      <w:pPr>
-        <w:jc w:val="both"/>
-      </w:pPr>
-    </w:p>
-    <w:p>
-      <w:pPr>
-        <w:jc w:val="both"/>
-      </w:pPr>
-    </w:p>
-    <w:p>
-      <w:pPr>
-        <w:jc w:val="both"/>
-      </w:pPr>
-    </w:p>
-    <w:p>
-      <w:pPr>
-        <w:jc w:val="both"/>
-      </w:pPr>
-    </w:p>
-    <w:p>
-      <w:pPr>
-        <w:jc w:val="both"/>
-      </w:pPr>
-    </w:p>
-    <w:p>
-      <w:pPr>
-        <w:jc w:val="both"/>
-      </w:pPr>
-    </w:p>
-    <w:p>
-      <w:pPr>
-        <w:jc w:val="both"/>
-      </w:pPr>
-    </w:p>
-    <w:p>
-      <w:pPr>
-        <w:jc w:val="both"/>
-      </w:pPr>
+    <w:p/>
+    <w:p>
+      <w:pPr>
+        <w:jc w:val="both"/>
+      </w:pPr>
+      <w:r>
+        <w:t>Hemos detectado un error ajeno a nuestro código, el problema es con relación a los archivos FANN</w:t>
+      </w:r>
+    </w:p>
+    <w:p>
+      <w:pPr>
+        <w:jc w:val="both"/>
+      </w:pPr>
+      <w:r>
+        <w:t>CASO 1.- Ventana de Windows alertando que “Java se ha detenido por un problema”</w:t>
+      </w:r>
+    </w:p>
+    <w:p>
+      <w:pPr>
+        <w:jc w:val="both"/>
+      </w:pPr>
+      <w:r>
+        <w:t>Posible solución: Dirigirse a la carpeta FANN/bin y dar click derecho sobre el archivo fannfloat.dll, seleccionar propiedades y observar si en la parte inferior de la ventana advierte sobre bloqueo de archivo por fuentes desconocidas, dar click en “Desbloquear” y posteriormente aplicar y aceptar, intente de nuevo arrancar el sistema.</w:t>
+      </w:r>
+    </w:p>
+    <w:p>
+      <w:pPr>
+        <w:jc w:val="both"/>
+      </w:pPr>
+      <w:r>
+        <w:t>CASO 2.- Ventana de Windows alertando que “Java se ha detenido por un problema”</w:t>
+      </w:r>
+    </w:p>
+    <w:p>
+      <w:pPr>
+        <w:jc w:val="both"/>
+      </w:pPr>
+      <w:r>
+        <w:t>Posible solución: Cierre y vuelva a arrancar el sistema, si presenta el mismo error, verifique los pasos del caso 1</w:t>
+      </w:r>
     </w:p>
     <w:p>
       <w:pPr>
         <w:spacing w:after="0"/>
-        <w:jc w:val="both"/>
-      </w:pPr>
+        <w:jc w:val="center"/>
+      </w:pPr>
+      <w:r>
+        <w:rPr>
+          <w:noProof/>
+          <w:lang w:eastAsia="es-MX"/>
+        </w:rPr>
+        <w:drawing>
+          <wp:inline distT="0" distB="0" distL="0" distR="0" wp14:anchorId="14F794DE" wp14:editId="15E48298">
+            <wp:extent cx="3476847" cy="1790700"/>
+            <wp:effectExtent l="0" t="0" r="9525" b="0"/>
+            <wp:docPr id="16" name="Imagen 16"/>
+            <wp:cNvGraphicFramePr>
+              <a:graphicFrameLocks xmlns:a="http://schemas.openxmlformats.org/drawingml/2006/main" noChangeAspect="1"/>
+            </wp:cNvGraphicFramePr>
+            <a:graphic xmlns:a="http://schemas.openxmlformats.org/drawingml/2006/main">
+              <a:graphicData uri="http://schemas.openxmlformats.org/drawingml/2006/picture">
+                <pic:pic xmlns:pic="http://schemas.openxmlformats.org/drawingml/2006/picture">
+                  <pic:nvPicPr>
+                    <pic:cNvPr id="1" name=""/>
+                    <pic:cNvPicPr/>
+                  </pic:nvPicPr>
+                  <pic:blipFill rotWithShape="1">
+                    <a:blip r:embed="rId16"/>
+                    <a:srcRect r="1611"/>
+                    <a:stretch/>
+                  </pic:blipFill>
+                  <pic:spPr bwMode="auto">
+                    <a:xfrm>
+                      <a:off x="0" y="0"/>
+                      <a:ext cx="3476847" cy="1790700"/>
+                    </a:xfrm>
+                    <a:prstGeom prst="rect">
+                      <a:avLst/>
+                    </a:prstGeom>
+                    <a:ln>
+                      <a:noFill/>
+                    </a:ln>
+                    <a:extLst>
+                      <a:ext uri="{53640926-AAD7-44D8-BBD7-CCE9431645EC}">
+                        <a14:shadowObscured xmlns:a14="http://schemas.microsoft.com/office/drawing/2010/main"/>
+                      </a:ext>
+                    </a:extLst>
+                  </pic:spPr>
+                </pic:pic>
+              </a:graphicData>
+            </a:graphic>
+          </wp:inline>
+        </w:drawing>
+      </w:r>
+      <w:bookmarkStart w:id="9" w:name="_GoBack"/>
+      <w:bookmarkEnd w:id="9"/>
     </w:p>
     <w:sectPr>
-      <w:footerReference w:type="default" r:id="rId16"/>
+      <w:footerReference w:type="default" r:id="rId17"/>
       <w:pgSz w:w="12240" w:h="15840"/>
       <w:pgMar w:top="1134" w:right="1183" w:bottom="1417" w:left="1276" w:header="708" w:footer="708" w:gutter="0"/>
       <w:cols w:space="708"/>
@@ -3021,7 +3150,7 @@
                                   <w:szCs w:val="72"/>
                                   <w:lang w:val="es-ES"/>
                                 </w:rPr>
-                                <w:t>12</w:t>
+                                <w:t>13</w:t>
                               </w:r>
                               <w:r>
                                 <w:rPr>
@@ -3101,7 +3230,7 @@
                             <w:szCs w:val="72"/>
                             <w:lang w:val="es-ES"/>
                           </w:rPr>
-                          <w:t>12</w:t>
+                          <w:t>13</w:t>
                         </w:r>
                         <w:r>
                           <w:rPr>
@@ -4055,7 +4184,7 @@
 </file>
 
 <file path=customXml/itemProps1.xml><?xml version="1.0" encoding="utf-8"?>
-<ds:datastoreItem xmlns:ds="http://schemas.openxmlformats.org/officeDocument/2006/customXml" ds:itemID="{343F885F-5A5B-4088-8A10-C4F00D4A64DD}">
+<ds:datastoreItem xmlns:ds="http://schemas.openxmlformats.org/officeDocument/2006/customXml" ds:itemID="{461D2CD0-5AAB-4B0A-88E7-03144C416F2C}">
   <ds:schemaRefs>
     <ds:schemaRef ds:uri="http://schemas.openxmlformats.org/officeDocument/2006/bibliography"/>
   </ds:schemaRefs>

</xml_diff>